<commit_message>
update all files with right testing data
</commit_message>
<xml_diff>
--- a/HW1/Programming/report.docx
+++ b/HW1/Programming/report.docx
@@ -1,6 +1,6 @@
 
 <file path=word/document.xml><?xml version="1.0" encoding="utf-8"?>
-<w:document xmlns:wpc="http://schemas.microsoft.com/office/word/2010/wordprocessingCanvas" xmlns:cx="http://schemas.microsoft.com/office/drawing/2014/chartex" xmlns:cx1="http://schemas.microsoft.com/office/drawing/2015/9/8/chartex" xmlns:cx2="http://schemas.microsoft.com/office/drawing/2015/10/21/chartex" xmlns:cx3="http://schemas.microsoft.com/office/drawing/2016/5/9/chartex" xmlns:cx4="http://schemas.microsoft.com/office/drawing/2016/5/10/chartex" xmlns:cx5="http://schemas.microsoft.com/office/drawing/2016/5/11/chartex" xmlns:cx6="http://schemas.microsoft.com/office/drawing/2016/5/12/chartex" xmlns:cx7="http://schemas.microsoft.com/office/drawing/2016/5/13/chartex" xmlns:cx8="http://schemas.microsoft.com/office/drawing/2016/5/14/chartex" xmlns:mc="http://schemas.openxmlformats.org/markup-compatibility/2006" xmlns:aink="http://schemas.microsoft.com/office/drawing/2016/ink" xmlns:am3d="http://schemas.microsoft.com/office/drawing/2017/model3d" xmlns:o="urn:schemas-microsoft-com:office:office" xmlns:r="http://schemas.openxmlformats.org/officeDocument/2006/relationships" xmlns:m="http://schemas.openxmlformats.org/officeDocument/2006/math" xmlns:v="urn:schemas-microsoft-com:vml" xmlns:wp14="http://schemas.microsoft.com/office/word/2010/wordprocessingDrawing" xmlns:wp="http://schemas.openxmlformats.org/drawingml/2006/wordprocessingDrawing" xmlns:w10="urn:schemas-microsoft-com:office:word" xmlns:w="http://schemas.openxmlformats.org/wordprocessingml/2006/main" xmlns:w14="http://schemas.microsoft.com/office/word/2010/wordml" xmlns:w15="http://schemas.microsoft.com/office/word/2012/wordml" xmlns:w16cex="http://schemas.microsoft.com/office/word/2018/wordml/cex" xmlns:w16cid="http://schemas.microsoft.com/office/word/2016/wordml/cid" xmlns:w16="http://schemas.microsoft.com/office/word/2018/wordml" xmlns:w16sdtdh="http://schemas.microsoft.com/office/word/2020/wordml/sdtdatahash" xmlns:w16se="http://schemas.microsoft.com/office/word/2015/wordml/symex" xmlns:wpg="http://schemas.microsoft.com/office/word/2010/wordprocessingGroup" xmlns:wpi="http://schemas.microsoft.com/office/word/2010/wordprocessingInk" xmlns:wne="http://schemas.microsoft.com/office/word/2006/wordml" xmlns:wps="http://schemas.microsoft.com/office/word/2010/wordprocessingShape" mc:Ignorable="w14 w15 w16se w16cid w16 w16cex w16sdtdh wp14">
+<w:document xmlns:wpc="http://schemas.microsoft.com/office/word/2010/wordprocessingCanvas" xmlns:cx="http://schemas.microsoft.com/office/drawing/2014/chartex" xmlns:cx1="http://schemas.microsoft.com/office/drawing/2015/9/8/chartex" xmlns:cx2="http://schemas.microsoft.com/office/drawing/2015/10/21/chartex" xmlns:cx3="http://schemas.microsoft.com/office/drawing/2016/5/9/chartex" xmlns:cx4="http://schemas.microsoft.com/office/drawing/2016/5/10/chartex" xmlns:cx5="http://schemas.microsoft.com/office/drawing/2016/5/11/chartex" xmlns:cx6="http://schemas.microsoft.com/office/drawing/2016/5/12/chartex" xmlns:cx7="http://schemas.microsoft.com/office/drawing/2016/5/13/chartex" xmlns:cx8="http://schemas.microsoft.com/office/drawing/2016/5/14/chartex" xmlns:mc="http://schemas.openxmlformats.org/markup-compatibility/2006" xmlns:aink="http://schemas.microsoft.com/office/drawing/2016/ink" xmlns:am3d="http://schemas.microsoft.com/office/drawing/2017/model3d" xmlns:o="urn:schemas-microsoft-com:office:office" xmlns:r="http://schemas.openxmlformats.org/officeDocument/2006/relationships" xmlns:m="http://schemas.openxmlformats.org/officeDocument/2006/math" xmlns:v="urn:schemas-microsoft-com:vml" xmlns:wp14="http://schemas.microsoft.com/office/word/2010/wordprocessingDrawing" xmlns:wp="http://schemas.openxmlformats.org/drawingml/2006/wordprocessingDrawing" xmlns:w10="urn:schemas-microsoft-com:office:word" xmlns:w="http://schemas.openxmlformats.org/wordprocessingml/2006/main" xmlns:w14="http://schemas.microsoft.com/office/word/2010/wordml" xmlns:w15="http://schemas.microsoft.com/office/word/2012/wordml" xmlns:w16cid="http://schemas.microsoft.com/office/word/2016/wordml/cid" xmlns:w16se="http://schemas.microsoft.com/office/word/2015/wordml/symex" xmlns:wpg="http://schemas.microsoft.com/office/word/2010/wordprocessingGroup" xmlns:wpi="http://schemas.microsoft.com/office/word/2010/wordprocessingInk" xmlns:wne="http://schemas.microsoft.com/office/word/2006/wordml" xmlns:wps="http://schemas.microsoft.com/office/word/2010/wordprocessingShape" mc:Ignorable="w14 w15 w16se w16cid wp14">
   <w:body>
     <w:p>
       <w:pPr>
@@ -871,7 +871,27 @@
       </w:pPr>
       <w:r>
         <w:rPr>
+          <w:rFonts w:eastAsia="標楷體" w:hint="eastAsia"/>
+          <w:color w:val="00B050"/>
+        </w:rPr>
+        <w:t>Pr</w:t>
+      </w:r>
+      <w:r>
+        <w:rPr>
           <w:rFonts w:eastAsia="標楷體"/>
+          <w:color w:val="00B050"/>
+        </w:rPr>
+        <w:t>oblem</w:t>
+      </w:r>
+      <w:r>
+        <w:rPr>
+          <w:rFonts w:eastAsia="標楷體"/>
+        </w:rPr>
+        <w:t xml:space="preserve">: </w:t>
+      </w:r>
+      <w:r>
+        <w:rPr>
+          <w:rFonts w:eastAsia="標楷體"/>
         </w:rPr>
         <w:t xml:space="preserve">And in my experience, normalizing data can help to </w:t>
       </w:r>
@@ -909,21 +929,7 @@
         <w:rPr>
           <w:rFonts w:eastAsia="標楷體"/>
         </w:rPr>
-        <w:t xml:space="preserve">n this case, the result is worse </w:t>
-      </w:r>
-      <w:proofErr w:type="gramStart"/>
-      <w:r>
-        <w:rPr>
-          <w:rFonts w:eastAsia="標楷體"/>
-        </w:rPr>
-        <w:t>and also</w:t>
-      </w:r>
-      <w:proofErr w:type="gramEnd"/>
-      <w:r>
-        <w:rPr>
-          <w:rFonts w:eastAsia="標楷體"/>
-        </w:rPr>
-        <w:t xml:space="preserve"> appear negative value of the PM2.5 result. According to </w:t>
+        <w:t xml:space="preserve">n this case, the result is worse and also appear negative value of the PM2.5 result. According to </w:t>
       </w:r>
       <w:hyperlink r:id="rId16" w:history="1">
         <w:r>
@@ -964,6 +970,19 @@
       <w:r>
         <w:rPr>
           <w:rFonts w:eastAsia="標楷體"/>
+          <w:color w:val="00B050"/>
+        </w:rPr>
+        <w:t>Problem</w:t>
+      </w:r>
+      <w:r>
+        <w:rPr>
+          <w:rFonts w:eastAsia="標楷體"/>
+        </w:rPr>
+        <w:t xml:space="preserve">: </w:t>
+      </w:r>
+      <w:r>
+        <w:rPr>
+          <w:rFonts w:eastAsia="標楷體"/>
         </w:rPr>
         <w:t>I also figured that using the stored weight and bias by my pretrained model is not the right way. I used pickle to store the dump parameters during the training and used the best one as my pretrained parameter. But it’s still not that good enough.</w:t>
       </w:r>
@@ -994,6 +1013,19 @@
       <w:r>
         <w:rPr>
           <w:rFonts w:eastAsia="標楷體"/>
+          <w:color w:val="FF0000"/>
+        </w:rPr>
+        <w:t>Solve</w:t>
+      </w:r>
+      <w:r>
+        <w:rPr>
+          <w:rFonts w:eastAsia="標楷體"/>
+        </w:rPr>
+        <w:t xml:space="preserve">: </w:t>
+      </w:r>
+      <w:r>
+        <w:rPr>
+          <w:rFonts w:eastAsia="標楷體"/>
         </w:rPr>
         <w:t xml:space="preserve">After discussing with my friend, I figured out the problem and tried to solve it successfully </w:t>
       </w:r>
@@ -1024,7 +1056,55 @@
         <w:rPr>
           <w:rFonts w:eastAsia="標楷體"/>
         </w:rPr>
-        <w:t>. Then, the parameter will truly fix and normalization will also work to help model converging.</w:t>
+        <w:t xml:space="preserve">. Then, the parameter will truly fix </w:t>
+      </w:r>
+      <w:r>
+        <w:rPr>
+          <w:rFonts w:eastAsia="標楷體"/>
+        </w:rPr>
+        <w:t>but</w:t>
+      </w:r>
+      <w:r>
+        <w:rPr>
+          <w:rFonts w:eastAsia="標楷體"/>
+        </w:rPr>
+        <w:t xml:space="preserve"> normalization </w:t>
+      </w:r>
+      <w:r>
+        <w:rPr>
+          <w:rFonts w:eastAsia="標楷體"/>
+        </w:rPr>
+        <w:t>is still</w:t>
+      </w:r>
+      <w:r>
+        <w:rPr>
+          <w:rFonts w:eastAsia="標楷體"/>
+        </w:rPr>
+        <w:t xml:space="preserve"> </w:t>
+      </w:r>
+      <w:r>
+        <w:rPr>
+          <w:rFonts w:eastAsia="標楷體"/>
+        </w:rPr>
+        <w:t xml:space="preserve">not </w:t>
+      </w:r>
+      <w:r>
+        <w:rPr>
+          <w:rFonts w:eastAsia="標楷體"/>
+        </w:rPr>
+        <w:t>work</w:t>
+      </w:r>
+      <w:r>
+        <w:rPr>
+          <w:rFonts w:eastAsia="標楷體"/>
+        </w:rPr>
+        <w:t>ing</w:t>
+      </w:r>
+      <w:r>
+        <w:rPr>
+          <w:rFonts w:eastAsia="標楷體"/>
+        </w:rPr>
+        <w:t xml:space="preserve"> to help model converging.</w:t>
       </w:r>
     </w:p>
     <w:p>
@@ -1334,12 +1414,11 @@
       <w:r>
         <w:rPr>
           <w:rFonts w:eastAsia="標楷體"/>
-          <w:noProof/>
         </w:rPr>
         <w:drawing>
-          <wp:inline distT="0" distB="0" distL="0" distR="0" wp14:anchorId="31F294D2" wp14:editId="1F5109E8">
-            <wp:extent cx="4916384" cy="1120981"/>
-            <wp:effectExtent l="0" t="0" r="0" b="3175"/>
+          <wp:inline distT="0" distB="0" distL="0" distR="0" wp14:anchorId="5FA8A9C0" wp14:editId="335074FF">
+            <wp:extent cx="4895850" cy="737777"/>
+            <wp:effectExtent l="0" t="0" r="0" b="5715"/>
             <wp:docPr id="1" name="圖片 1"/>
             <wp:cNvGraphicFramePr>
               <a:graphicFrameLocks xmlns:a="http://schemas.openxmlformats.org/drawingml/2006/main" noChangeAspect="1"/>
@@ -1360,7 +1439,7 @@
                   <pic:spPr>
                     <a:xfrm>
                       <a:off x="0" y="0"/>
-                      <a:ext cx="4943221" cy="1127100"/>
+                      <a:ext cx="4990840" cy="752092"/>
                     </a:xfrm>
                     <a:prstGeom prst="rect">
                       <a:avLst/>
@@ -3244,7 +3323,6 @@
           <w:sz w:val="20"/>
           <w:szCs w:val="20"/>
         </w:rPr>
-        <w:lastRenderedPageBreak/>
         <w:t xml:space="preserve">    w2 </w:t>
       </w:r>
       <w:r>
@@ -3560,6 +3638,7 @@
           <w:sz w:val="20"/>
           <w:szCs w:val="20"/>
         </w:rPr>
+        <w:lastRenderedPageBreak/>
         <w:t xml:space="preserve">    </w:t>
       </w:r>
       <w:proofErr w:type="spellStart"/>
@@ -5956,7 +6035,27 @@
           <w:sz w:val="20"/>
           <w:szCs w:val="20"/>
         </w:rPr>
-        <w:t xml:space="preserve">            pred </w:t>
+        <w:t xml:space="preserve">            </w:t>
+      </w:r>
+      <w:proofErr w:type="spellStart"/>
+      <w:r>
+        <w:rPr>
+          <w:rFonts w:eastAsia="Times New Roman" w:cs="Courier New"/>
+          <w:color w:val="000000"/>
+          <w:sz w:val="20"/>
+          <w:szCs w:val="20"/>
+        </w:rPr>
+        <w:t>pred</w:t>
+      </w:r>
+      <w:proofErr w:type="spellEnd"/>
+      <w:r>
+        <w:rPr>
+          <w:rFonts w:eastAsia="Times New Roman" w:cs="Courier New"/>
+          <w:color w:val="000000"/>
+          <w:sz w:val="20"/>
+          <w:szCs w:val="20"/>
+        </w:rPr>
+        <w:t xml:space="preserve"> </w:t>
       </w:r>
       <w:r>
         <w:rPr>
@@ -6360,7 +6459,27 @@
           <w:sz w:val="20"/>
           <w:szCs w:val="20"/>
         </w:rPr>
-        <w:t xml:space="preserve"> pred   </w:t>
+        <w:t xml:space="preserve"> </w:t>
+      </w:r>
+      <w:proofErr w:type="spellStart"/>
+      <w:r>
+        <w:rPr>
+          <w:rFonts w:eastAsia="Times New Roman" w:cs="Courier New"/>
+          <w:color w:val="000000"/>
+          <w:sz w:val="20"/>
+          <w:szCs w:val="20"/>
+        </w:rPr>
+        <w:t>pred</w:t>
+      </w:r>
+      <w:proofErr w:type="spellEnd"/>
+      <w:r>
+        <w:rPr>
+          <w:rFonts w:eastAsia="Times New Roman" w:cs="Courier New"/>
+          <w:color w:val="000000"/>
+          <w:sz w:val="20"/>
+          <w:szCs w:val="20"/>
+        </w:rPr>
+        <w:t xml:space="preserve">   </w:t>
       </w:r>
       <w:r>
         <w:rPr>
@@ -6369,27 +6488,7 @@
           <w:sz w:val="20"/>
           <w:szCs w:val="20"/>
         </w:rPr>
-        <w:t xml:space="preserve"># This loss is just a variable, that </w:t>
-      </w:r>
-      <w:proofErr w:type="gramStart"/>
-      <w:r>
-        <w:rPr>
-          <w:rFonts w:eastAsia="Times New Roman" w:cs="Courier New"/>
-          <w:color w:val="008000"/>
-          <w:sz w:val="20"/>
-          <w:szCs w:val="20"/>
-        </w:rPr>
-        <w:t>actually loss</w:t>
-      </w:r>
-      <w:proofErr w:type="gramEnd"/>
-      <w:r>
-        <w:rPr>
-          <w:rFonts w:eastAsia="Times New Roman" w:cs="Courier New"/>
-          <w:color w:val="008000"/>
-          <w:sz w:val="20"/>
-          <w:szCs w:val="20"/>
-        </w:rPr>
-        <w:t xml:space="preserve"> function.</w:t>
+        <w:t># This loss is just a variable, that actually loss function.</w:t>
       </w:r>
     </w:p>
     <w:p>
@@ -10958,7 +11057,6 @@
         <w:rPr>
           <w:rFonts w:eastAsia="標楷體" w:cs="新細明體" w:hint="eastAsia"/>
         </w:rPr>
-        <w:lastRenderedPageBreak/>
         <w:t>在只使用</w:t>
       </w:r>
       <w:r>
@@ -11056,6 +11154,7 @@
         <w:rPr>
           <w:rFonts w:eastAsia="標楷體"/>
         </w:rPr>
+        <w:lastRenderedPageBreak/>
         <w:t>Weight</w:t>
       </w:r>
       <w:r>
@@ -11074,21 +11173,33 @@
         <w:rPr>
           <w:color w:val="000000"/>
         </w:rPr>
-        <w:t xml:space="preserve">[[ </w:t>
+        <w:t>[</w:t>
+      </w:r>
+      <w:r>
+        <w:rPr>
+          <w:color w:val="000000"/>
+        </w:rPr>
+        <w:t>[</w:t>
       </w:r>
       <w:proofErr w:type="gramStart"/>
       <w:r>
         <w:rPr>
           <w:color w:val="000000"/>
         </w:rPr>
-        <w:t>0.40283195][</w:t>
+        <w:t>0.46354605][</w:t>
       </w:r>
       <w:proofErr w:type="gramEnd"/>
       <w:r>
         <w:rPr>
           <w:color w:val="000000"/>
         </w:rPr>
-        <w:t xml:space="preserve"> 0.26396436][ 0.08228792][ 0.22204582][ 0.21317418][ 0.2013591 ][-0.00086484][ 0.63271473]]</w:t>
+        <w:t>0.22520665][0.11621199][0.21244262][0.24963454][0.19956132][0.00622001][0.67153817]</w:t>
+      </w:r>
+      <w:r>
+        <w:rPr>
+          <w:color w:val="000000"/>
+        </w:rPr>
+        <w:t>]</w:t>
       </w:r>
     </w:p>
     <w:p>
@@ -11109,20 +11220,52 @@
         <w:spacing w:line="240" w:lineRule="auto"/>
         <w:jc w:val="both"/>
         <w:rPr>
+          <w:color w:val="000000"/>
+        </w:rPr>
+      </w:pPr>
+      <w:r>
+        <w:rPr>
           <w:rFonts w:eastAsia="標楷體"/>
         </w:rPr>
-      </w:pPr>
+        <w:t>Weight</w:t>
+      </w:r>
+      <w:proofErr w:type="gramStart"/>
       <w:r>
         <w:rPr>
           <w:rFonts w:eastAsia="標楷體"/>
         </w:rPr>
-        <w:t xml:space="preserve">Weight2: </w:t>
-      </w:r>
-      <w:r>
-        <w:rPr>
-          <w:color w:val="000000"/>
-        </w:rPr>
-        <w:t>[[-0.0110923] [-0.00632303] [-0.00157317] [-0.00358574] [-0.00249647] [-0.00262696] [ 0.00265367] [-0.00908543]]</w:t>
+        <w:t>2:</w:t>
+      </w:r>
+      <w:r>
+        <w:rPr>
+          <w:color w:val="000000"/>
+        </w:rPr>
+        <w:t>[</w:t>
+      </w:r>
+      <w:proofErr w:type="gramEnd"/>
+      <w:r>
+        <w:rPr>
+          <w:color w:val="000000"/>
+        </w:rPr>
+        <w:t>[-0.01296799][-0.00587196][-0.00271931][-0.00365357][-</w:t>
+      </w:r>
+      <w:r>
+        <w:rPr>
+          <w:color w:val="000000"/>
+        </w:rPr>
+        <w:t>0</w:t>
+      </w:r>
+      <w:r>
+        <w:rPr>
+          <w:color w:val="000000"/>
+        </w:rPr>
+        <w:t>.00333787][-0.00294193][ 0.00257786][-0.01050794]</w:t>
+      </w:r>
+      <w:r>
+        <w:rPr>
+          <w:color w:val="000000"/>
+        </w:rPr>
+        <w:t>]</w:t>
       </w:r>
     </w:p>
     <w:p>
@@ -11132,33 +11275,9 @@
         <w:spacing w:line="240" w:lineRule="auto"/>
         <w:jc w:val="both"/>
         <w:rPr>
-          <w:color w:val="000000"/>
-        </w:rPr>
-      </w:pPr>
-      <w:r>
-        <w:rPr>
-          <w:rFonts w:eastAsia="Times New Roman"/>
-        </w:rPr>
-        <w:t xml:space="preserve">Bias: </w:t>
-      </w:r>
-      <w:r>
-        <w:rPr>
-          <w:color w:val="000000"/>
-        </w:rPr>
-        <w:t>[</w:t>
-      </w:r>
-      <w:r>
-        <w:rPr>
-          <w:color w:val="000000"/>
-        </w:rPr>
-        <w:t>7.09662601</w:t>
-      </w:r>
-      <w:r>
-        <w:rPr>
-          <w:color w:val="000000"/>
-        </w:rPr>
-        <w:t>]</w:t>
-      </w:r>
+          <w:rFonts w:eastAsia="標楷體"/>
+        </w:rPr>
+      </w:pPr>
     </w:p>
     <w:p>
       <w:pPr>
@@ -11170,6 +11289,30 @@
           <w:color w:val="000000"/>
         </w:rPr>
       </w:pPr>
+      <w:r>
+        <w:rPr>
+          <w:rFonts w:eastAsia="Times New Roman"/>
+        </w:rPr>
+        <w:t xml:space="preserve">Bias: </w:t>
+      </w:r>
+      <w:r>
+        <w:rPr>
+          <w:color w:val="000000"/>
+        </w:rPr>
+        <w:t>[</w:t>
+      </w:r>
+      <w:r>
+        <w:rPr>
+          <w:color w:val="000000"/>
+        </w:rPr>
+        <w:t>6.8461746</w:t>
+      </w:r>
+      <w:r>
+        <w:rPr>
+          <w:color w:val="000000"/>
+        </w:rPr>
+        <w:t>]</w:t>
+      </w:r>
     </w:p>
     <w:p>
       <w:pPr>
@@ -11178,18 +11321,36 @@
         <w:spacing w:line="240" w:lineRule="auto"/>
         <w:jc w:val="both"/>
         <w:rPr>
+          <w:color w:val="000000"/>
+        </w:rPr>
+      </w:pPr>
+    </w:p>
+    <w:p>
+      <w:pPr>
+        <w:pStyle w:val="a3"/>
+        <w:shd w:val="clear" w:color="auto" w:fill="FFFFFF"/>
+        <w:spacing w:line="240" w:lineRule="auto"/>
+        <w:jc w:val="both"/>
+      </w:pPr>
+      <w:r>
+        <w:rPr>
+          <w:color w:val="000000"/>
+        </w:rPr>
+        <w:t xml:space="preserve">Kaggle score: </w:t>
+      </w:r>
+      <w:bookmarkStart w:id="0" w:name="_GoBack"/>
+      <w:bookmarkEnd w:id="0"/>
+    </w:p>
+    <w:p>
+      <w:pPr>
+        <w:pStyle w:val="a3"/>
+        <w:shd w:val="clear" w:color="auto" w:fill="FFFFFF"/>
+        <w:spacing w:line="240" w:lineRule="auto"/>
+        <w:jc w:val="both"/>
+        <w:rPr>
           <w:rFonts w:eastAsia="Times New Roman"/>
         </w:rPr>
       </w:pPr>
-      <w:r>
-        <w:rPr>
-          <w:color w:val="000000"/>
-        </w:rPr>
-        <w:t xml:space="preserve">Kaggle score: </w:t>
-      </w:r>
-      <w:r>
-        <w:t>7.19883</w:t>
-      </w:r>
     </w:p>
     <w:p>
       <w:pPr>
@@ -11266,7 +11427,7 @@
 </file>
 
 <file path=word/numbering.xml><?xml version="1.0" encoding="utf-8"?>
-<w:numbering xmlns:wpc="http://schemas.microsoft.com/office/word/2010/wordprocessingCanvas" xmlns:cx="http://schemas.microsoft.com/office/drawing/2014/chartex" xmlns:cx1="http://schemas.microsoft.com/office/drawing/2015/9/8/chartex" xmlns:cx2="http://schemas.microsoft.com/office/drawing/2015/10/21/chartex" xmlns:cx3="http://schemas.microsoft.com/office/drawing/2016/5/9/chartex" xmlns:cx4="http://schemas.microsoft.com/office/drawing/2016/5/10/chartex" xmlns:cx5="http://schemas.microsoft.com/office/drawing/2016/5/11/chartex" xmlns:cx6="http://schemas.microsoft.com/office/drawing/2016/5/12/chartex" xmlns:cx7="http://schemas.microsoft.com/office/drawing/2016/5/13/chartex" xmlns:cx8="http://schemas.microsoft.com/office/drawing/2016/5/14/chartex" xmlns:mc="http://schemas.openxmlformats.org/markup-compatibility/2006" xmlns:aink="http://schemas.microsoft.com/office/drawing/2016/ink" xmlns:am3d="http://schemas.microsoft.com/office/drawing/2017/model3d" xmlns:o="urn:schemas-microsoft-com:office:office" xmlns:r="http://schemas.openxmlformats.org/officeDocument/2006/relationships" xmlns:m="http://schemas.openxmlformats.org/officeDocument/2006/math" xmlns:v="urn:schemas-microsoft-com:vml" xmlns:wp14="http://schemas.microsoft.com/office/word/2010/wordprocessingDrawing" xmlns:wp="http://schemas.openxmlformats.org/drawingml/2006/wordprocessingDrawing" xmlns:w10="urn:schemas-microsoft-com:office:word" xmlns:w="http://schemas.openxmlformats.org/wordprocessingml/2006/main" xmlns:w14="http://schemas.microsoft.com/office/word/2010/wordml" xmlns:w15="http://schemas.microsoft.com/office/word/2012/wordml" xmlns:w16cex="http://schemas.microsoft.com/office/word/2018/wordml/cex" xmlns:w16cid="http://schemas.microsoft.com/office/word/2016/wordml/cid" xmlns:w16="http://schemas.microsoft.com/office/word/2018/wordml" xmlns:w16sdtdh="http://schemas.microsoft.com/office/word/2020/wordml/sdtdatahash" xmlns:w16se="http://schemas.microsoft.com/office/word/2015/wordml/symex" xmlns:wpg="http://schemas.microsoft.com/office/word/2010/wordprocessingGroup" xmlns:wpi="http://schemas.microsoft.com/office/word/2010/wordprocessingInk" xmlns:wne="http://schemas.microsoft.com/office/word/2006/wordml" xmlns:wps="http://schemas.microsoft.com/office/word/2010/wordprocessingShape" mc:Ignorable="w14 w15 w16se w16cid w16 w16cex w16sdtdh wp14">
+<w:numbering xmlns:wpc="http://schemas.microsoft.com/office/word/2010/wordprocessingCanvas" xmlns:cx="http://schemas.microsoft.com/office/drawing/2014/chartex" xmlns:cx1="http://schemas.microsoft.com/office/drawing/2015/9/8/chartex" xmlns:cx2="http://schemas.microsoft.com/office/drawing/2015/10/21/chartex" xmlns:cx3="http://schemas.microsoft.com/office/drawing/2016/5/9/chartex" xmlns:cx4="http://schemas.microsoft.com/office/drawing/2016/5/10/chartex" xmlns:cx5="http://schemas.microsoft.com/office/drawing/2016/5/11/chartex" xmlns:cx6="http://schemas.microsoft.com/office/drawing/2016/5/12/chartex" xmlns:cx7="http://schemas.microsoft.com/office/drawing/2016/5/13/chartex" xmlns:cx8="http://schemas.microsoft.com/office/drawing/2016/5/14/chartex" xmlns:mc="http://schemas.openxmlformats.org/markup-compatibility/2006" xmlns:aink="http://schemas.microsoft.com/office/drawing/2016/ink" xmlns:am3d="http://schemas.microsoft.com/office/drawing/2017/model3d" xmlns:o="urn:schemas-microsoft-com:office:office" xmlns:r="http://schemas.openxmlformats.org/officeDocument/2006/relationships" xmlns:m="http://schemas.openxmlformats.org/officeDocument/2006/math" xmlns:v="urn:schemas-microsoft-com:vml" xmlns:wp14="http://schemas.microsoft.com/office/word/2010/wordprocessingDrawing" xmlns:wp="http://schemas.openxmlformats.org/drawingml/2006/wordprocessingDrawing" xmlns:w10="urn:schemas-microsoft-com:office:word" xmlns:w="http://schemas.openxmlformats.org/wordprocessingml/2006/main" xmlns:w14="http://schemas.microsoft.com/office/word/2010/wordml" xmlns:w15="http://schemas.microsoft.com/office/word/2012/wordml" xmlns:w16cid="http://schemas.microsoft.com/office/word/2016/wordml/cid" xmlns:w16se="http://schemas.microsoft.com/office/word/2015/wordml/symex" xmlns:wpg="http://schemas.microsoft.com/office/word/2010/wordprocessingGroup" xmlns:wpi="http://schemas.microsoft.com/office/word/2010/wordprocessingInk" xmlns:wne="http://schemas.microsoft.com/office/word/2006/wordml" xmlns:wps="http://schemas.microsoft.com/office/word/2010/wordprocessingShape" mc:Ignorable="w14 w15 w16se w16cid wp14">
   <w:abstractNum w:abstractNumId="0" w15:restartNumberingAfterBreak="0">
     <w:nsid w:val="61A721F3"/>
     <w:multiLevelType w:val="hybridMultilevel"/>
@@ -11546,7 +11707,7 @@
 </file>
 
 <file path=word/styles.xml><?xml version="1.0" encoding="utf-8"?>
-<w:styles xmlns:mc="http://schemas.openxmlformats.org/markup-compatibility/2006" xmlns:r="http://schemas.openxmlformats.org/officeDocument/2006/relationships" xmlns:w="http://schemas.openxmlformats.org/wordprocessingml/2006/main" xmlns:w14="http://schemas.microsoft.com/office/word/2010/wordml" xmlns:w15="http://schemas.microsoft.com/office/word/2012/wordml" xmlns:w16cex="http://schemas.microsoft.com/office/word/2018/wordml/cex" xmlns:w16cid="http://schemas.microsoft.com/office/word/2016/wordml/cid" xmlns:w16="http://schemas.microsoft.com/office/word/2018/wordml" xmlns:w16sdtdh="http://schemas.microsoft.com/office/word/2020/wordml/sdtdatahash" xmlns:w16se="http://schemas.microsoft.com/office/word/2015/wordml/symex" mc:Ignorable="w14 w15 w16se w16cid w16 w16cex w16sdtdh">
+<w:styles xmlns:mc="http://schemas.openxmlformats.org/markup-compatibility/2006" xmlns:r="http://schemas.openxmlformats.org/officeDocument/2006/relationships" xmlns:w="http://schemas.openxmlformats.org/wordprocessingml/2006/main" xmlns:w14="http://schemas.microsoft.com/office/word/2010/wordml" xmlns:w15="http://schemas.microsoft.com/office/word/2012/wordml" xmlns:w16cid="http://schemas.microsoft.com/office/word/2016/wordml/cid" xmlns:w16se="http://schemas.microsoft.com/office/word/2015/wordml/symex" mc:Ignorable="w14 w15 w16se w16cid">
   <w:docDefaults>
     <w:rPrDefault>
       <w:rPr>
@@ -11562,7 +11723,7 @@
       </w:pPr>
     </w:pPrDefault>
   </w:docDefaults>
-  <w:latentStyles w:defLockedState="0" w:defUIPriority="99" w:defSemiHidden="0" w:defUnhideWhenUsed="0" w:defQFormat="0" w:count="376">
+  <w:latentStyles w:defLockedState="0" w:defUIPriority="99" w:defSemiHidden="0" w:defUnhideWhenUsed="0" w:defQFormat="0" w:count="375">
     <w:lsdException w:name="Normal" w:uiPriority="0" w:qFormat="1"/>
     <w:lsdException w:name="heading 1" w:uiPriority="9" w:qFormat="1"/>
     <w:lsdException w:name="heading 2" w:semiHidden="1" w:uiPriority="9" w:unhideWhenUsed="1" w:qFormat="1"/>
@@ -11938,7 +12099,6 @@
     <w:lsdException w:name="Smart Hyperlink" w:semiHidden="1" w:unhideWhenUsed="1"/>
     <w:lsdException w:name="Hashtag" w:semiHidden="1" w:unhideWhenUsed="1"/>
     <w:lsdException w:name="Unresolved Mention" w:semiHidden="1" w:unhideWhenUsed="1"/>
-    <w:lsdException w:name="Smart Link" w:semiHidden="1" w:unhideWhenUsed="1"/>
   </w:latentStyles>
   <w:style w:type="paragraph" w:default="1" w:styleId="a">
     <w:name w:val="Normal"/>
@@ -12418,7 +12578,7 @@
 </file>
 
 <file path=customXml/itemProps1.xml><?xml version="1.0" encoding="utf-8"?>
-<ds:datastoreItem xmlns:ds="http://schemas.openxmlformats.org/officeDocument/2006/customXml" ds:itemID="{B216D36D-0E1D-4C63-B169-87A824DA1E9A}">
+<ds:datastoreItem xmlns:ds="http://schemas.openxmlformats.org/officeDocument/2006/customXml" ds:itemID="{9886E041-68C1-43E6-954F-8FA06DB4860A}">
   <ds:schemaRefs>
     <ds:schemaRef ds:uri="http://schemas.openxmlformats.org/officeDocument/2006/bibliography"/>
   </ds:schemaRefs>

</xml_diff>

<commit_message>
update all report file
</commit_message>
<xml_diff>
--- a/HW1/Programming/report.docx
+++ b/HW1/Programming/report.docx
@@ -1,6 +1,6 @@
 
 <file path=word/document.xml><?xml version="1.0" encoding="utf-8"?>
-<w:document xmlns:wpc="http://schemas.microsoft.com/office/word/2010/wordprocessingCanvas" xmlns:cx="http://schemas.microsoft.com/office/drawing/2014/chartex" xmlns:cx1="http://schemas.microsoft.com/office/drawing/2015/9/8/chartex" xmlns:cx2="http://schemas.microsoft.com/office/drawing/2015/10/21/chartex" xmlns:cx3="http://schemas.microsoft.com/office/drawing/2016/5/9/chartex" xmlns:cx4="http://schemas.microsoft.com/office/drawing/2016/5/10/chartex" xmlns:cx5="http://schemas.microsoft.com/office/drawing/2016/5/11/chartex" xmlns:cx6="http://schemas.microsoft.com/office/drawing/2016/5/12/chartex" xmlns:cx7="http://schemas.microsoft.com/office/drawing/2016/5/13/chartex" xmlns:cx8="http://schemas.microsoft.com/office/drawing/2016/5/14/chartex" xmlns:mc="http://schemas.openxmlformats.org/markup-compatibility/2006" xmlns:aink="http://schemas.microsoft.com/office/drawing/2016/ink" xmlns:am3d="http://schemas.microsoft.com/office/drawing/2017/model3d" xmlns:o="urn:schemas-microsoft-com:office:office" xmlns:r="http://schemas.openxmlformats.org/officeDocument/2006/relationships" xmlns:m="http://schemas.openxmlformats.org/officeDocument/2006/math" xmlns:v="urn:schemas-microsoft-com:vml" xmlns:wp14="http://schemas.microsoft.com/office/word/2010/wordprocessingDrawing" xmlns:wp="http://schemas.openxmlformats.org/drawingml/2006/wordprocessingDrawing" xmlns:w10="urn:schemas-microsoft-com:office:word" xmlns:w="http://schemas.openxmlformats.org/wordprocessingml/2006/main" xmlns:w14="http://schemas.microsoft.com/office/word/2010/wordml" xmlns:w15="http://schemas.microsoft.com/office/word/2012/wordml" xmlns:w16cid="http://schemas.microsoft.com/office/word/2016/wordml/cid" xmlns:w16se="http://schemas.microsoft.com/office/word/2015/wordml/symex" xmlns:wpg="http://schemas.microsoft.com/office/word/2010/wordprocessingGroup" xmlns:wpi="http://schemas.microsoft.com/office/word/2010/wordprocessingInk" xmlns:wne="http://schemas.microsoft.com/office/word/2006/wordml" xmlns:wps="http://schemas.microsoft.com/office/word/2010/wordprocessingShape" mc:Ignorable="w14 w15 w16se w16cid wp14">
+<w:document xmlns:wpc="http://schemas.microsoft.com/office/word/2010/wordprocessingCanvas" xmlns:cx="http://schemas.microsoft.com/office/drawing/2014/chartex" xmlns:cx1="http://schemas.microsoft.com/office/drawing/2015/9/8/chartex" xmlns:cx2="http://schemas.microsoft.com/office/drawing/2015/10/21/chartex" xmlns:cx3="http://schemas.microsoft.com/office/drawing/2016/5/9/chartex" xmlns:cx4="http://schemas.microsoft.com/office/drawing/2016/5/10/chartex" xmlns:cx5="http://schemas.microsoft.com/office/drawing/2016/5/11/chartex" xmlns:cx6="http://schemas.microsoft.com/office/drawing/2016/5/12/chartex" xmlns:cx7="http://schemas.microsoft.com/office/drawing/2016/5/13/chartex" xmlns:cx8="http://schemas.microsoft.com/office/drawing/2016/5/14/chartex" xmlns:mc="http://schemas.openxmlformats.org/markup-compatibility/2006" xmlns:aink="http://schemas.microsoft.com/office/drawing/2016/ink" xmlns:am3d="http://schemas.microsoft.com/office/drawing/2017/model3d" xmlns:o="urn:schemas-microsoft-com:office:office" xmlns:r="http://schemas.openxmlformats.org/officeDocument/2006/relationships" xmlns:m="http://schemas.openxmlformats.org/officeDocument/2006/math" xmlns:v="urn:schemas-microsoft-com:vml" xmlns:wp14="http://schemas.microsoft.com/office/word/2010/wordprocessingDrawing" xmlns:wp="http://schemas.openxmlformats.org/drawingml/2006/wordprocessingDrawing" xmlns:w10="urn:schemas-microsoft-com:office:word" xmlns:w="http://schemas.openxmlformats.org/wordprocessingml/2006/main" xmlns:w14="http://schemas.microsoft.com/office/word/2010/wordml" xmlns:w15="http://schemas.microsoft.com/office/word/2012/wordml" xmlns:w16cex="http://schemas.microsoft.com/office/word/2018/wordml/cex" xmlns:w16cid="http://schemas.microsoft.com/office/word/2016/wordml/cid" xmlns:w16="http://schemas.microsoft.com/office/word/2018/wordml" xmlns:w16sdtdh="http://schemas.microsoft.com/office/word/2020/wordml/sdtdatahash" xmlns:w16se="http://schemas.microsoft.com/office/word/2015/wordml/symex" xmlns:wpg="http://schemas.microsoft.com/office/word/2010/wordprocessingGroup" xmlns:wpi="http://schemas.microsoft.com/office/word/2010/wordprocessingInk" xmlns:wne="http://schemas.microsoft.com/office/word/2006/wordml" xmlns:wps="http://schemas.microsoft.com/office/word/2010/wordprocessingShape" mc:Ignorable="w14 w15 w16se w16cid w16 w16cex w16sdtdh wp14">
   <w:body>
     <w:p>
       <w:pPr>
@@ -1416,9 +1416,9 @@
           <w:rFonts w:eastAsia="標楷體"/>
         </w:rPr>
         <w:drawing>
-          <wp:inline distT="0" distB="0" distL="0" distR="0" wp14:anchorId="5FA8A9C0" wp14:editId="335074FF">
-            <wp:extent cx="4895850" cy="737777"/>
-            <wp:effectExtent l="0" t="0" r="0" b="5715"/>
+          <wp:inline distT="0" distB="0" distL="0" distR="0" wp14:anchorId="512BD1B9" wp14:editId="7BBE300B">
+            <wp:extent cx="4942725" cy="1349524"/>
+            <wp:effectExtent l="0" t="0" r="0" b="3175"/>
             <wp:docPr id="1" name="圖片 1"/>
             <wp:cNvGraphicFramePr>
               <a:graphicFrameLocks xmlns:a="http://schemas.openxmlformats.org/drawingml/2006/main" noChangeAspect="1"/>
@@ -1439,7 +1439,7 @@
                   <pic:spPr>
                     <a:xfrm>
                       <a:off x="0" y="0"/>
-                      <a:ext cx="4990840" cy="752092"/>
+                      <a:ext cx="4956432" cy="1353266"/>
                     </a:xfrm>
                     <a:prstGeom prst="rect">
                       <a:avLst/>
@@ -1454,6 +1454,39 @@
     </w:p>
     <w:p>
       <w:pPr>
+        <w:pStyle w:val="a3"/>
+        <w:jc w:val="both"/>
+        <w:rPr>
+          <w:rFonts w:eastAsia="標楷體"/>
+        </w:rPr>
+      </w:pPr>
+      <w:r>
+        <w:rPr>
+          <w:rFonts w:eastAsia="標楷體" w:hint="eastAsia"/>
+        </w:rPr>
+        <w:t>T</w:t>
+      </w:r>
+      <w:r>
+        <w:rPr>
+          <w:rFonts w:eastAsia="標楷體"/>
+        </w:rPr>
+        <w:t xml:space="preserve">he experience with unnormalized data has lower </w:t>
+      </w:r>
+      <w:r>
+        <w:rPr>
+          <w:rFonts w:eastAsia="標楷體" w:hint="eastAsia"/>
+        </w:rPr>
+        <w:t>RMSE</w:t>
+      </w:r>
+      <w:r>
+        <w:rPr>
+          <w:rFonts w:eastAsia="標楷體"/>
+        </w:rPr>
+        <w:t>.</w:t>
+      </w:r>
+    </w:p>
+    <w:p>
+      <w:pPr>
         <w:jc w:val="both"/>
         <w:rPr>
           <w:rFonts w:eastAsia="標楷體"/>
@@ -2801,6 +2834,7 @@
           <w:sz w:val="20"/>
           <w:szCs w:val="20"/>
         </w:rPr>
+        <w:lastRenderedPageBreak/>
         <w:t xml:space="preserve">    beta_2 </w:t>
       </w:r>
       <w:r>
@@ -3638,7 +3672,6 @@
           <w:sz w:val="20"/>
           <w:szCs w:val="20"/>
         </w:rPr>
-        <w:lastRenderedPageBreak/>
         <w:t xml:space="preserve">    </w:t>
       </w:r>
       <w:proofErr w:type="spellStart"/>
@@ -6035,27 +6068,7 @@
           <w:sz w:val="20"/>
           <w:szCs w:val="20"/>
         </w:rPr>
-        <w:t xml:space="preserve">            </w:t>
-      </w:r>
-      <w:proofErr w:type="spellStart"/>
-      <w:r>
-        <w:rPr>
-          <w:rFonts w:eastAsia="Times New Roman" w:cs="Courier New"/>
-          <w:color w:val="000000"/>
-          <w:sz w:val="20"/>
-          <w:szCs w:val="20"/>
-        </w:rPr>
-        <w:t>pred</w:t>
-      </w:r>
-      <w:proofErr w:type="spellEnd"/>
-      <w:r>
-        <w:rPr>
-          <w:rFonts w:eastAsia="Times New Roman" w:cs="Courier New"/>
-          <w:color w:val="000000"/>
-          <w:sz w:val="20"/>
-          <w:szCs w:val="20"/>
-        </w:rPr>
-        <w:t xml:space="preserve"> </w:t>
+        <w:t xml:space="preserve">            pred </w:t>
       </w:r>
       <w:r>
         <w:rPr>
@@ -6459,27 +6472,7 @@
           <w:sz w:val="20"/>
           <w:szCs w:val="20"/>
         </w:rPr>
-        <w:t xml:space="preserve"> </w:t>
-      </w:r>
-      <w:proofErr w:type="spellStart"/>
-      <w:r>
-        <w:rPr>
-          <w:rFonts w:eastAsia="Times New Roman" w:cs="Courier New"/>
-          <w:color w:val="000000"/>
-          <w:sz w:val="20"/>
-          <w:szCs w:val="20"/>
-        </w:rPr>
-        <w:t>pred</w:t>
-      </w:r>
-      <w:proofErr w:type="spellEnd"/>
-      <w:r>
-        <w:rPr>
-          <w:rFonts w:eastAsia="Times New Roman" w:cs="Courier New"/>
-          <w:color w:val="000000"/>
-          <w:sz w:val="20"/>
-          <w:szCs w:val="20"/>
-        </w:rPr>
-        <w:t xml:space="preserve">   </w:t>
+        <w:t xml:space="preserve"> pred   </w:t>
       </w:r>
       <w:r>
         <w:rPr>
@@ -10995,6 +10988,7 @@
           <w:sz w:val="20"/>
           <w:szCs w:val="20"/>
         </w:rPr>
+        <w:lastRenderedPageBreak/>
         <w:t xml:space="preserve">    </w:t>
       </w:r>
       <w:r>
@@ -11154,7 +11148,6 @@
         <w:rPr>
           <w:rFonts w:eastAsia="標楷體"/>
         </w:rPr>
-        <w:lastRenderedPageBreak/>
         <w:t>Weight</w:t>
       </w:r>
       <w:r>
@@ -11338,8 +11331,49 @@
         </w:rPr>
         <w:t xml:space="preserve">Kaggle score: </w:t>
       </w:r>
-      <w:bookmarkStart w:id="0" w:name="_GoBack"/>
-      <w:bookmarkEnd w:id="0"/>
+      <w:r>
+        <w:t>5.79415 with config</w:t>
+      </w:r>
+      <w:r>
+        <w:sym w:font="Wingdings" w:char="F0E0"/>
+      </w:r>
+      <w:r>
+        <w:t>2</w:t>
+      </w:r>
+      <w:r>
+        <w:rPr>
+          <w:vertAlign w:val="superscript"/>
+        </w:rPr>
+        <w:t>nd</w:t>
+      </w:r>
+      <w:r>
+        <w:t>-order polynomial</w:t>
+      </w:r>
+      <w:r>
+        <w:rPr>
+          <w:rFonts w:hint="eastAsia"/>
+        </w:rPr>
+        <w:t>/</w:t>
+      </w:r>
+      <w:r>
+        <w:t>epoch=200/</w:t>
+      </w:r>
+      <w:proofErr w:type="spellStart"/>
+      <w:r>
+        <w:t>lr</w:t>
+      </w:r>
+      <w:proofErr w:type="spellEnd"/>
+      <w:r>
+        <w:t>=1.5e-2/</w:t>
+      </w:r>
+      <w:proofErr w:type="spellStart"/>
+      <w:r>
+        <w:t>batch_size</w:t>
+      </w:r>
+      <w:proofErr w:type="spellEnd"/>
+      <w:r>
+        <w:t>=1024</w:t>
+      </w:r>
     </w:p>
     <w:p>
       <w:pPr>
@@ -11347,9 +11381,6 @@
         <w:shd w:val="clear" w:color="auto" w:fill="FFFFFF"/>
         <w:spacing w:line="240" w:lineRule="auto"/>
         <w:jc w:val="both"/>
-        <w:rPr>
-          <w:rFonts w:eastAsia="Times New Roman"/>
-        </w:rPr>
       </w:pPr>
     </w:p>
     <w:p>
@@ -11427,7 +11458,7 @@
 </file>
 
 <file path=word/numbering.xml><?xml version="1.0" encoding="utf-8"?>
-<w:numbering xmlns:wpc="http://schemas.microsoft.com/office/word/2010/wordprocessingCanvas" xmlns:cx="http://schemas.microsoft.com/office/drawing/2014/chartex" xmlns:cx1="http://schemas.microsoft.com/office/drawing/2015/9/8/chartex" xmlns:cx2="http://schemas.microsoft.com/office/drawing/2015/10/21/chartex" xmlns:cx3="http://schemas.microsoft.com/office/drawing/2016/5/9/chartex" xmlns:cx4="http://schemas.microsoft.com/office/drawing/2016/5/10/chartex" xmlns:cx5="http://schemas.microsoft.com/office/drawing/2016/5/11/chartex" xmlns:cx6="http://schemas.microsoft.com/office/drawing/2016/5/12/chartex" xmlns:cx7="http://schemas.microsoft.com/office/drawing/2016/5/13/chartex" xmlns:cx8="http://schemas.microsoft.com/office/drawing/2016/5/14/chartex" xmlns:mc="http://schemas.openxmlformats.org/markup-compatibility/2006" xmlns:aink="http://schemas.microsoft.com/office/drawing/2016/ink" xmlns:am3d="http://schemas.microsoft.com/office/drawing/2017/model3d" xmlns:o="urn:schemas-microsoft-com:office:office" xmlns:r="http://schemas.openxmlformats.org/officeDocument/2006/relationships" xmlns:m="http://schemas.openxmlformats.org/officeDocument/2006/math" xmlns:v="urn:schemas-microsoft-com:vml" xmlns:wp14="http://schemas.microsoft.com/office/word/2010/wordprocessingDrawing" xmlns:wp="http://schemas.openxmlformats.org/drawingml/2006/wordprocessingDrawing" xmlns:w10="urn:schemas-microsoft-com:office:word" xmlns:w="http://schemas.openxmlformats.org/wordprocessingml/2006/main" xmlns:w14="http://schemas.microsoft.com/office/word/2010/wordml" xmlns:w15="http://schemas.microsoft.com/office/word/2012/wordml" xmlns:w16cid="http://schemas.microsoft.com/office/word/2016/wordml/cid" xmlns:w16se="http://schemas.microsoft.com/office/word/2015/wordml/symex" xmlns:wpg="http://schemas.microsoft.com/office/word/2010/wordprocessingGroup" xmlns:wpi="http://schemas.microsoft.com/office/word/2010/wordprocessingInk" xmlns:wne="http://schemas.microsoft.com/office/word/2006/wordml" xmlns:wps="http://schemas.microsoft.com/office/word/2010/wordprocessingShape" mc:Ignorable="w14 w15 w16se w16cid wp14">
+<w:numbering xmlns:wpc="http://schemas.microsoft.com/office/word/2010/wordprocessingCanvas" xmlns:cx="http://schemas.microsoft.com/office/drawing/2014/chartex" xmlns:cx1="http://schemas.microsoft.com/office/drawing/2015/9/8/chartex" xmlns:cx2="http://schemas.microsoft.com/office/drawing/2015/10/21/chartex" xmlns:cx3="http://schemas.microsoft.com/office/drawing/2016/5/9/chartex" xmlns:cx4="http://schemas.microsoft.com/office/drawing/2016/5/10/chartex" xmlns:cx5="http://schemas.microsoft.com/office/drawing/2016/5/11/chartex" xmlns:cx6="http://schemas.microsoft.com/office/drawing/2016/5/12/chartex" xmlns:cx7="http://schemas.microsoft.com/office/drawing/2016/5/13/chartex" xmlns:cx8="http://schemas.microsoft.com/office/drawing/2016/5/14/chartex" xmlns:mc="http://schemas.openxmlformats.org/markup-compatibility/2006" xmlns:aink="http://schemas.microsoft.com/office/drawing/2016/ink" xmlns:am3d="http://schemas.microsoft.com/office/drawing/2017/model3d" xmlns:o="urn:schemas-microsoft-com:office:office" xmlns:r="http://schemas.openxmlformats.org/officeDocument/2006/relationships" xmlns:m="http://schemas.openxmlformats.org/officeDocument/2006/math" xmlns:v="urn:schemas-microsoft-com:vml" xmlns:wp14="http://schemas.microsoft.com/office/word/2010/wordprocessingDrawing" xmlns:wp="http://schemas.openxmlformats.org/drawingml/2006/wordprocessingDrawing" xmlns:w10="urn:schemas-microsoft-com:office:word" xmlns:w="http://schemas.openxmlformats.org/wordprocessingml/2006/main" xmlns:w14="http://schemas.microsoft.com/office/word/2010/wordml" xmlns:w15="http://schemas.microsoft.com/office/word/2012/wordml" xmlns:w16cex="http://schemas.microsoft.com/office/word/2018/wordml/cex" xmlns:w16cid="http://schemas.microsoft.com/office/word/2016/wordml/cid" xmlns:w16="http://schemas.microsoft.com/office/word/2018/wordml" xmlns:w16sdtdh="http://schemas.microsoft.com/office/word/2020/wordml/sdtdatahash" xmlns:w16se="http://schemas.microsoft.com/office/word/2015/wordml/symex" xmlns:wpg="http://schemas.microsoft.com/office/word/2010/wordprocessingGroup" xmlns:wpi="http://schemas.microsoft.com/office/word/2010/wordprocessingInk" xmlns:wne="http://schemas.microsoft.com/office/word/2006/wordml" xmlns:wps="http://schemas.microsoft.com/office/word/2010/wordprocessingShape" mc:Ignorable="w14 w15 w16se w16cid w16 w16cex w16sdtdh wp14">
   <w:abstractNum w:abstractNumId="0" w15:restartNumberingAfterBreak="0">
     <w:nsid w:val="61A721F3"/>
     <w:multiLevelType w:val="hybridMultilevel"/>
@@ -11707,7 +11738,7 @@
 </file>
 
 <file path=word/styles.xml><?xml version="1.0" encoding="utf-8"?>
-<w:styles xmlns:mc="http://schemas.openxmlformats.org/markup-compatibility/2006" xmlns:r="http://schemas.openxmlformats.org/officeDocument/2006/relationships" xmlns:w="http://schemas.openxmlformats.org/wordprocessingml/2006/main" xmlns:w14="http://schemas.microsoft.com/office/word/2010/wordml" xmlns:w15="http://schemas.microsoft.com/office/word/2012/wordml" xmlns:w16cid="http://schemas.microsoft.com/office/word/2016/wordml/cid" xmlns:w16se="http://schemas.microsoft.com/office/word/2015/wordml/symex" mc:Ignorable="w14 w15 w16se w16cid">
+<w:styles xmlns:mc="http://schemas.openxmlformats.org/markup-compatibility/2006" xmlns:r="http://schemas.openxmlformats.org/officeDocument/2006/relationships" xmlns:w="http://schemas.openxmlformats.org/wordprocessingml/2006/main" xmlns:w14="http://schemas.microsoft.com/office/word/2010/wordml" xmlns:w15="http://schemas.microsoft.com/office/word/2012/wordml" xmlns:w16cex="http://schemas.microsoft.com/office/word/2018/wordml/cex" xmlns:w16cid="http://schemas.microsoft.com/office/word/2016/wordml/cid" xmlns:w16="http://schemas.microsoft.com/office/word/2018/wordml" xmlns:w16sdtdh="http://schemas.microsoft.com/office/word/2020/wordml/sdtdatahash" xmlns:w16se="http://schemas.microsoft.com/office/word/2015/wordml/symex" mc:Ignorable="w14 w15 w16se w16cid w16 w16cex w16sdtdh">
   <w:docDefaults>
     <w:rPrDefault>
       <w:rPr>
@@ -11723,7 +11754,7 @@
       </w:pPr>
     </w:pPrDefault>
   </w:docDefaults>
-  <w:latentStyles w:defLockedState="0" w:defUIPriority="99" w:defSemiHidden="0" w:defUnhideWhenUsed="0" w:defQFormat="0" w:count="375">
+  <w:latentStyles w:defLockedState="0" w:defUIPriority="99" w:defSemiHidden="0" w:defUnhideWhenUsed="0" w:defQFormat="0" w:count="376">
     <w:lsdException w:name="Normal" w:uiPriority="0" w:qFormat="1"/>
     <w:lsdException w:name="heading 1" w:uiPriority="9" w:qFormat="1"/>
     <w:lsdException w:name="heading 2" w:semiHidden="1" w:uiPriority="9" w:unhideWhenUsed="1" w:qFormat="1"/>
@@ -12099,6 +12130,7 @@
     <w:lsdException w:name="Smart Hyperlink" w:semiHidden="1" w:unhideWhenUsed="1"/>
     <w:lsdException w:name="Hashtag" w:semiHidden="1" w:unhideWhenUsed="1"/>
     <w:lsdException w:name="Unresolved Mention" w:semiHidden="1" w:unhideWhenUsed="1"/>
+    <w:lsdException w:name="Smart Link" w:semiHidden="1" w:unhideWhenUsed="1"/>
   </w:latentStyles>
   <w:style w:type="paragraph" w:default="1" w:styleId="a">
     <w:name w:val="Normal"/>

</xml_diff>